<commit_message>
Updated meeting minutes and action items after meeting.
</commit_message>
<xml_diff>
--- a/project_management/internal_meetings/2012/20120221_team_meeting.docx
+++ b/project_management/internal_meetings/2012/20120221_team_meeting.docx
@@ -774,6 +774,13 @@
                 <w:lang w:eastAsia="en-US"/>
               </w:rPr>
             </w:pPr>
+            <w:r>
+              <w:rPr>
+                <w:rFonts w:asciiTheme="majorHAnsi" w:eastAsiaTheme="minorHAnsi" w:hAnsiTheme="majorHAnsi" w:cstheme="minorBidi"/>
+                <w:lang w:eastAsia="en-US"/>
+              </w:rPr>
+              <w:t>Y</w:t>
+            </w:r>
           </w:p>
         </w:tc>
         <w:tc>
@@ -1524,6 +1531,13 @@
         </w:rPr>
         <w:t>.</w:t>
       </w:r>
+      <w:r>
+        <w:rPr>
+          <w:rFonts w:asciiTheme="majorHAnsi" w:eastAsiaTheme="minorHAnsi" w:hAnsiTheme="majorHAnsi" w:cstheme="minorBidi"/>
+          <w:lang w:eastAsia="en-US"/>
+        </w:rPr>
+        <w:t xml:space="preserve"> New bug discovered today and is being investigated.</w:t>
+      </w:r>
     </w:p>
     <w:p>
       <w:pPr>
@@ -1556,14 +1570,79 @@
           <w:rFonts w:asciiTheme="majorHAnsi" w:eastAsiaTheme="minorHAnsi" w:hAnsiTheme="majorHAnsi" w:cstheme="minorBidi"/>
           <w:lang w:eastAsia="en-US"/>
         </w:rPr>
-        <w:t xml:space="preserve">ARB review </w:t>
-      </w:r>
-      <w:r>
-        <w:rPr>
-          <w:rFonts w:asciiTheme="majorHAnsi" w:eastAsiaTheme="minorHAnsi" w:hAnsiTheme="majorHAnsi" w:cstheme="minorBidi"/>
-          <w:lang w:eastAsia="en-US"/>
-        </w:rPr>
-        <w:t>last week; IE fallback unnecessary</w:t>
+        <w:t xml:space="preserve">ARB </w:t>
+      </w:r>
+      <w:r>
+        <w:rPr>
+          <w:rFonts w:asciiTheme="majorHAnsi" w:eastAsiaTheme="minorHAnsi" w:hAnsiTheme="majorHAnsi" w:cstheme="minorBidi"/>
+          <w:lang w:eastAsia="en-US"/>
+        </w:rPr>
+        <w:t xml:space="preserve">approved the main </w:t>
+      </w:r>
+      <w:proofErr w:type="spellStart"/>
+      <w:r>
+        <w:rPr>
+          <w:rFonts w:asciiTheme="majorHAnsi" w:eastAsiaTheme="minorHAnsi" w:hAnsiTheme="majorHAnsi" w:cstheme="minorBidi"/>
+          <w:lang w:eastAsia="en-US"/>
+        </w:rPr>
+        <w:t>jquery</w:t>
+      </w:r>
+      <w:proofErr w:type="spellEnd"/>
+      <w:r>
+        <w:rPr>
+          <w:rFonts w:asciiTheme="majorHAnsi" w:eastAsiaTheme="minorHAnsi" w:hAnsiTheme="majorHAnsi" w:cstheme="minorBidi"/>
+          <w:lang w:eastAsia="en-US"/>
+        </w:rPr>
+        <w:t xml:space="preserve"> approach</w:t>
+      </w:r>
+      <w:r>
+        <w:rPr>
+          <w:rFonts w:asciiTheme="majorHAnsi" w:eastAsiaTheme="minorHAnsi" w:hAnsiTheme="majorHAnsi" w:cstheme="minorBidi"/>
+          <w:lang w:eastAsia="en-US"/>
+        </w:rPr>
+        <w:t xml:space="preserve"> </w:t>
+      </w:r>
+      <w:r>
+        <w:rPr>
+          <w:rFonts w:asciiTheme="majorHAnsi" w:eastAsiaTheme="minorHAnsi" w:hAnsiTheme="majorHAnsi" w:cstheme="minorBidi"/>
+          <w:lang w:eastAsia="en-US"/>
+        </w:rPr>
+        <w:t xml:space="preserve">last week; </w:t>
+      </w:r>
+      <w:r>
+        <w:rPr>
+          <w:rFonts w:asciiTheme="majorHAnsi" w:eastAsiaTheme="minorHAnsi" w:hAnsiTheme="majorHAnsi" w:cstheme="minorBidi"/>
+          <w:lang w:eastAsia="en-US"/>
+        </w:rPr>
+        <w:t xml:space="preserve">the </w:t>
+      </w:r>
+      <w:r>
+        <w:rPr>
+          <w:rFonts w:asciiTheme="majorHAnsi" w:eastAsiaTheme="minorHAnsi" w:hAnsiTheme="majorHAnsi" w:cstheme="minorBidi"/>
+          <w:lang w:eastAsia="en-US"/>
+        </w:rPr>
+        <w:t xml:space="preserve">IE fallback </w:t>
+      </w:r>
+      <w:r>
+        <w:rPr>
+          <w:rFonts w:asciiTheme="majorHAnsi" w:eastAsiaTheme="minorHAnsi" w:hAnsiTheme="majorHAnsi" w:cstheme="minorBidi"/>
+          <w:lang w:eastAsia="en-US"/>
+        </w:rPr>
+        <w:t xml:space="preserve">approach has been determined to be </w:t>
+      </w:r>
+      <w:r>
+        <w:rPr>
+          <w:rFonts w:asciiTheme="majorHAnsi" w:eastAsiaTheme="minorHAnsi" w:hAnsiTheme="majorHAnsi" w:cstheme="minorBidi"/>
+          <w:lang w:eastAsia="en-US"/>
+        </w:rPr>
+        <w:t>unnecessary</w:t>
+      </w:r>
+      <w:r>
+        <w:rPr>
+          <w:rFonts w:asciiTheme="majorHAnsi" w:eastAsiaTheme="minorHAnsi" w:hAnsiTheme="majorHAnsi" w:cstheme="minorBidi"/>
+          <w:lang w:eastAsia="en-US"/>
+        </w:rPr>
+        <w:t xml:space="preserve"> due to the implementation and maintenance costs</w:t>
       </w:r>
       <w:r>
         <w:rPr>
@@ -1710,6 +1789,13 @@
           <w:rFonts w:asciiTheme="majorHAnsi" w:eastAsiaTheme="minorHAnsi" w:hAnsiTheme="majorHAnsi" w:cstheme="minorBidi"/>
           <w:lang w:eastAsia="en-US"/>
         </w:rPr>
+        <w:t xml:space="preserve">now </w:t>
+      </w:r>
+      <w:r>
+        <w:rPr>
+          <w:rFonts w:asciiTheme="majorHAnsi" w:eastAsiaTheme="minorHAnsi" w:hAnsiTheme="majorHAnsi" w:cstheme="minorBidi"/>
+          <w:lang w:eastAsia="en-US"/>
+        </w:rPr>
         <w:t>on Dev and QA-VM tiers</w:t>
       </w:r>
       <w:r>
@@ -1766,6 +1852,29 @@
         </w:rPr>
         <w:t xml:space="preserve"> 2.4.1 source code (ARRAY-2295).</w:t>
       </w:r>
+      <w:r>
+        <w:rPr>
+          <w:rFonts w:asciiTheme="majorHAnsi" w:eastAsiaTheme="minorHAnsi" w:hAnsiTheme="majorHAnsi" w:cstheme="minorBidi"/>
+          <w:lang w:eastAsia="en-US"/>
+        </w:rPr>
+        <w:t xml:space="preserve"> </w:t>
+      </w:r>
+      <w:proofErr w:type="spellStart"/>
+      <w:r>
+        <w:rPr>
+          <w:rFonts w:asciiTheme="majorHAnsi" w:eastAsiaTheme="minorHAnsi" w:hAnsiTheme="majorHAnsi" w:cstheme="minorBidi"/>
+          <w:lang w:eastAsia="en-US"/>
+        </w:rPr>
+        <w:t>Quy</w:t>
+      </w:r>
+      <w:proofErr w:type="spellEnd"/>
+      <w:r>
+        <w:rPr>
+          <w:rFonts w:asciiTheme="majorHAnsi" w:eastAsiaTheme="minorHAnsi" w:hAnsiTheme="majorHAnsi" w:cstheme="minorBidi"/>
+          <w:lang w:eastAsia="en-US"/>
+        </w:rPr>
+        <w:t xml:space="preserve"> is testing.</w:t>
+      </w:r>
     </w:p>
     <w:p>
       <w:pPr>
@@ -1807,6 +1916,13 @@
         </w:rPr>
         <w:t xml:space="preserve"> Next step: </w:t>
       </w:r>
+      <w:r>
+        <w:rPr>
+          <w:rFonts w:asciiTheme="majorHAnsi" w:eastAsiaTheme="minorHAnsi" w:hAnsiTheme="majorHAnsi" w:cstheme="minorBidi"/>
+          <w:lang w:eastAsia="en-US"/>
+        </w:rPr>
+        <w:t xml:space="preserve">Feedback from </w:t>
+      </w:r>
       <w:proofErr w:type="spellStart"/>
       <w:r>
         <w:rPr>
@@ -1821,23 +1937,14 @@
           <w:rFonts w:asciiTheme="majorHAnsi" w:eastAsiaTheme="minorHAnsi" w:hAnsiTheme="majorHAnsi" w:cstheme="minorBidi"/>
           <w:lang w:eastAsia="en-US"/>
         </w:rPr>
-        <w:t xml:space="preserve"> et </w:t>
-      </w:r>
-      <w:proofErr w:type="spellStart"/>
-      <w:r>
-        <w:rPr>
-          <w:rFonts w:asciiTheme="majorHAnsi" w:eastAsiaTheme="minorHAnsi" w:hAnsiTheme="majorHAnsi" w:cstheme="minorBidi"/>
-          <w:lang w:eastAsia="en-US"/>
-        </w:rPr>
-        <w:t>al’s</w:t>
-      </w:r>
-      <w:proofErr w:type="spellEnd"/>
-      <w:r>
-        <w:rPr>
-          <w:rFonts w:asciiTheme="majorHAnsi" w:eastAsiaTheme="minorHAnsi" w:hAnsiTheme="majorHAnsi" w:cstheme="minorBidi"/>
-          <w:lang w:eastAsia="en-US"/>
-        </w:rPr>
-        <w:t xml:space="preserve"> feedback.</w:t>
+        <w:t>, Deb, JJ and Larry</w:t>
+      </w:r>
+      <w:r>
+        <w:rPr>
+          <w:rFonts w:asciiTheme="majorHAnsi" w:eastAsiaTheme="minorHAnsi" w:hAnsiTheme="majorHAnsi" w:cstheme="minorBidi"/>
+          <w:lang w:eastAsia="en-US"/>
+        </w:rPr>
+        <w:t>.</w:t>
       </w:r>
     </w:p>
     <w:p>
@@ -2457,7 +2564,7 @@
           <w:rFonts w:asciiTheme="majorHAnsi" w:eastAsiaTheme="minorHAnsi" w:hAnsiTheme="majorHAnsi" w:cstheme="minorBidi"/>
           <w:lang w:eastAsia="en-US"/>
         </w:rPr>
-        <w:t>Reviewed</w:t>
+        <w:t>Confirmed</w:t>
       </w:r>
       <w:r>
         <w:rPr>
@@ -2635,12 +2742,35 @@
           <w:lang w:eastAsia="en-US"/>
         </w:rPr>
       </w:pPr>
+      <w:r>
+        <w:rPr>
+          <w:rFonts w:asciiTheme="majorHAnsi" w:eastAsiaTheme="minorHAnsi" w:hAnsiTheme="majorHAnsi" w:cstheme="minorBidi"/>
+          <w:lang w:eastAsia="en-US"/>
+        </w:rPr>
+        <w:t xml:space="preserve">While using </w:t>
+      </w:r>
       <w:proofErr w:type="spellStart"/>
       <w:r>
         <w:rPr>
           <w:rFonts w:asciiTheme="majorHAnsi" w:eastAsiaTheme="minorHAnsi" w:hAnsiTheme="majorHAnsi" w:cstheme="minorBidi"/>
           <w:lang w:eastAsia="en-US"/>
         </w:rPr>
+        <w:t>caIntegrator</w:t>
+      </w:r>
+      <w:proofErr w:type="spellEnd"/>
+      <w:r>
+        <w:rPr>
+          <w:rFonts w:asciiTheme="majorHAnsi" w:eastAsiaTheme="minorHAnsi" w:hAnsiTheme="majorHAnsi" w:cstheme="minorBidi"/>
+          <w:lang w:eastAsia="en-US"/>
+        </w:rPr>
+        <w:t xml:space="preserve">, the </w:t>
+      </w:r>
+      <w:proofErr w:type="spellStart"/>
+      <w:r>
+        <w:rPr>
+          <w:rFonts w:asciiTheme="majorHAnsi" w:eastAsiaTheme="minorHAnsi" w:hAnsiTheme="majorHAnsi" w:cstheme="minorBidi"/>
+          <w:lang w:eastAsia="en-US"/>
+        </w:rPr>
         <w:t>Garvan</w:t>
       </w:r>
       <w:proofErr w:type="spellEnd"/>
@@ -2656,7 +2786,14 @@
           <w:rFonts w:asciiTheme="majorHAnsi" w:eastAsiaTheme="minorHAnsi" w:hAnsiTheme="majorHAnsi" w:cstheme="minorBidi"/>
           <w:lang w:eastAsia="en-US"/>
         </w:rPr>
-        <w:t xml:space="preserve"> – Default </w:t>
+        <w:t xml:space="preserve"> found that the d</w:t>
+      </w:r>
+      <w:r>
+        <w:rPr>
+          <w:rFonts w:asciiTheme="majorHAnsi" w:eastAsiaTheme="minorHAnsi" w:hAnsiTheme="majorHAnsi" w:cstheme="minorBidi"/>
+          <w:lang w:eastAsia="en-US"/>
+        </w:rPr>
+        <w:t xml:space="preserve">efault </w:t>
       </w:r>
       <w:proofErr w:type="spellStart"/>
       <w:r>
@@ -2686,7 +2823,77 @@
           <w:rFonts w:asciiTheme="majorHAnsi" w:eastAsiaTheme="minorHAnsi" w:hAnsiTheme="majorHAnsi" w:cstheme="minorBidi"/>
           <w:lang w:eastAsia="en-US"/>
         </w:rPr>
-        <w:t xml:space="preserve"> Directory is user-configurable after installation. Improvement Request: Force the user to specify the directory during installation.</w:t>
+        <w:t xml:space="preserve"> </w:t>
+      </w:r>
+      <w:r>
+        <w:rPr>
+          <w:rFonts w:asciiTheme="majorHAnsi" w:eastAsiaTheme="minorHAnsi" w:hAnsiTheme="majorHAnsi" w:cstheme="minorBidi"/>
+          <w:lang w:eastAsia="en-US"/>
+        </w:rPr>
+        <w:t xml:space="preserve">Potential solutions: (1) </w:t>
+      </w:r>
+      <w:r>
+        <w:rPr>
+          <w:rFonts w:asciiTheme="majorHAnsi" w:eastAsiaTheme="minorHAnsi" w:hAnsiTheme="majorHAnsi" w:cstheme="minorBidi"/>
+          <w:lang w:eastAsia="en-US"/>
+        </w:rPr>
+        <w:t xml:space="preserve">Directory is </w:t>
+      </w:r>
+      <w:r>
+        <w:rPr>
+          <w:rFonts w:asciiTheme="majorHAnsi" w:eastAsiaTheme="minorHAnsi" w:hAnsiTheme="majorHAnsi" w:cstheme="minorBidi"/>
+          <w:lang w:eastAsia="en-US"/>
+        </w:rPr>
+        <w:t xml:space="preserve">already </w:t>
+      </w:r>
+      <w:r>
+        <w:rPr>
+          <w:rFonts w:asciiTheme="majorHAnsi" w:eastAsiaTheme="minorHAnsi" w:hAnsiTheme="majorHAnsi" w:cstheme="minorBidi"/>
+          <w:lang w:eastAsia="en-US"/>
+        </w:rPr>
+        <w:t xml:space="preserve">configurable </w:t>
+      </w:r>
+      <w:r>
+        <w:rPr>
+          <w:rFonts w:asciiTheme="majorHAnsi" w:eastAsiaTheme="minorHAnsi" w:hAnsiTheme="majorHAnsi" w:cstheme="minorBidi"/>
+          <w:lang w:eastAsia="en-US"/>
+        </w:rPr>
+        <w:t xml:space="preserve">by the user </w:t>
+      </w:r>
+      <w:r>
+        <w:rPr>
+          <w:rFonts w:asciiTheme="majorHAnsi" w:eastAsiaTheme="minorHAnsi" w:hAnsiTheme="majorHAnsi" w:cstheme="minorBidi"/>
+          <w:lang w:eastAsia="en-US"/>
+        </w:rPr>
+        <w:t xml:space="preserve">after installation. </w:t>
+      </w:r>
+      <w:r>
+        <w:rPr>
+          <w:rFonts w:asciiTheme="majorHAnsi" w:eastAsiaTheme="minorHAnsi" w:hAnsiTheme="majorHAnsi" w:cstheme="minorBidi"/>
+          <w:lang w:eastAsia="en-US"/>
+        </w:rPr>
+        <w:t>(2)</w:t>
+      </w:r>
+      <w:r>
+        <w:rPr>
+          <w:rFonts w:asciiTheme="majorHAnsi" w:eastAsiaTheme="minorHAnsi" w:hAnsiTheme="majorHAnsi" w:cstheme="minorBidi"/>
+          <w:lang w:eastAsia="en-US"/>
+        </w:rPr>
+        <w:t xml:space="preserve"> </w:t>
+      </w:r>
+      <w:r>
+        <w:rPr>
+          <w:rFonts w:asciiTheme="majorHAnsi" w:eastAsiaTheme="minorHAnsi" w:hAnsiTheme="majorHAnsi" w:cstheme="minorBidi"/>
+          <w:lang w:eastAsia="en-US"/>
+        </w:rPr>
+        <w:t>The application can be changed to f</w:t>
+      </w:r>
+      <w:r>
+        <w:rPr>
+          <w:rFonts w:asciiTheme="majorHAnsi" w:eastAsiaTheme="minorHAnsi" w:hAnsiTheme="majorHAnsi" w:cstheme="minorBidi"/>
+          <w:lang w:eastAsia="en-US"/>
+        </w:rPr>
+        <w:t>orce the user to specify the directory during installation.</w:t>
       </w:r>
     </w:p>
     <w:p>
@@ -2920,9 +3127,6 @@
             <w:tcW w:w="810" w:type="dxa"/>
           </w:tcPr>
           <w:p>
-            <w:pPr>
-              <w:jc w:val="right"/>
-            </w:pPr>
             <w:r>
               <w:t>31</w:t>
             </w:r>
@@ -2933,29 +3137,15 @@
             <w:tcW w:w="3330" w:type="dxa"/>
           </w:tcPr>
           <w:p>
-            <w:pPr>
-              <w:rPr>
-                <w:rFonts w:ascii="Cambria" w:hAnsi="Cambria"/>
-              </w:rPr>
-            </w:pPr>
-            <w:r>
-              <w:rPr>
-                <w:rFonts w:ascii="Cambria" w:hAnsi="Cambria"/>
-              </w:rPr>
+            <w:r>
               <w:t xml:space="preserve">Send the Agilent 415K ADF custom array design to </w:t>
             </w:r>
             <w:proofErr w:type="spellStart"/>
             <w:r>
-              <w:rPr>
-                <w:rFonts w:ascii="Cambria" w:hAnsi="Cambria"/>
-              </w:rPr>
               <w:t>Zhong</w:t>
             </w:r>
             <w:proofErr w:type="spellEnd"/>
             <w:r>
-              <w:rPr>
-                <w:rFonts w:ascii="Cambria" w:hAnsi="Cambria"/>
-              </w:rPr>
               <w:t>.</w:t>
             </w:r>
           </w:p>
@@ -2965,15 +3155,7 @@
             <w:tcW w:w="1620" w:type="dxa"/>
           </w:tcPr>
           <w:p>
-            <w:pPr>
-              <w:rPr>
-                <w:rFonts w:ascii="Cambria" w:hAnsi="Cambria"/>
-              </w:rPr>
-            </w:pPr>
-            <w:r>
-              <w:rPr>
-                <w:rFonts w:ascii="Cambria" w:hAnsi="Cambria"/>
-              </w:rPr>
+            <w:r>
               <w:t>Henry Schaefer</w:t>
             </w:r>
           </w:p>
@@ -2983,16 +3165,7 @@
             <w:tcW w:w="1530" w:type="dxa"/>
           </w:tcPr>
           <w:p>
-            <w:pPr>
-              <w:jc w:val="right"/>
-              <w:rPr>
-                <w:rFonts w:ascii="Cambria" w:hAnsi="Cambria"/>
-              </w:rPr>
-            </w:pPr>
-            <w:r>
-              <w:rPr>
-                <w:rFonts w:ascii="Cambria" w:hAnsi="Cambria"/>
-              </w:rPr>
+            <w:r>
               <w:t>2/14/12</w:t>
             </w:r>
           </w:p>
@@ -3002,17 +3175,7 @@
             <w:tcW w:w="2160" w:type="dxa"/>
           </w:tcPr>
           <w:p>
-            <w:pPr>
-              <w:rPr>
-                <w:rFonts w:asciiTheme="majorHAnsi" w:eastAsiaTheme="minorHAnsi" w:hAnsiTheme="majorHAnsi" w:cstheme="minorBidi"/>
-                <w:lang w:eastAsia="en-US"/>
-              </w:rPr>
-            </w:pPr>
-            <w:r>
-              <w:rPr>
-                <w:rFonts w:asciiTheme="majorHAnsi" w:eastAsiaTheme="minorHAnsi" w:hAnsiTheme="majorHAnsi" w:cstheme="minorBidi"/>
-                <w:lang w:eastAsia="en-US"/>
-              </w:rPr>
+            <w:r>
               <w:t>Complete</w:t>
             </w:r>
           </w:p>
@@ -3026,7 +3189,11 @@
           <w:tcPr>
             <w:tcW w:w="810" w:type="dxa"/>
           </w:tcPr>
-          <w:p/>
+          <w:p>
+            <w:r>
+              <w:t>32</w:t>
+            </w:r>
+          </w:p>
         </w:tc>
         <w:tc>
           <w:tcPr>
@@ -3039,6 +3206,29 @@
                 <w:lang w:eastAsia="en-US"/>
               </w:rPr>
             </w:pPr>
+            <w:r>
+              <w:rPr>
+                <w:rFonts w:asciiTheme="majorHAnsi" w:eastAsiaTheme="minorHAnsi" w:hAnsiTheme="majorHAnsi" w:cstheme="minorBidi"/>
+                <w:lang w:eastAsia="en-US"/>
+              </w:rPr>
+              <w:t xml:space="preserve">Send triaged bug list to </w:t>
+            </w:r>
+            <w:proofErr w:type="spellStart"/>
+            <w:r>
+              <w:rPr>
+                <w:rFonts w:asciiTheme="majorHAnsi" w:eastAsiaTheme="minorHAnsi" w:hAnsiTheme="majorHAnsi" w:cstheme="minorBidi"/>
+                <w:lang w:eastAsia="en-US"/>
+              </w:rPr>
+              <w:t>Juli</w:t>
+            </w:r>
+            <w:proofErr w:type="spellEnd"/>
+            <w:r>
+              <w:rPr>
+                <w:rFonts w:asciiTheme="majorHAnsi" w:eastAsiaTheme="minorHAnsi" w:hAnsiTheme="majorHAnsi" w:cstheme="minorBidi"/>
+                <w:lang w:eastAsia="en-US"/>
+              </w:rPr>
+              <w:t>, JJ, Deb and Larry and schedule a second Bug Triage meeting.</w:t>
+            </w:r>
           </w:p>
         </w:tc>
         <w:tc>
@@ -3052,6 +3242,31 @@
                 <w:lang w:eastAsia="en-US"/>
               </w:rPr>
             </w:pPr>
+            <w:proofErr w:type="spellStart"/>
+            <w:r>
+              <w:rPr>
+                <w:rFonts w:asciiTheme="majorHAnsi" w:eastAsiaTheme="minorHAnsi" w:hAnsiTheme="majorHAnsi" w:cstheme="minorBidi"/>
+                <w:lang w:eastAsia="en-US"/>
+              </w:rPr>
+              <w:t>Rashmi</w:t>
+            </w:r>
+            <w:proofErr w:type="spellEnd"/>
+            <w:r>
+              <w:rPr>
+                <w:rFonts w:asciiTheme="majorHAnsi" w:eastAsiaTheme="minorHAnsi" w:hAnsiTheme="majorHAnsi" w:cstheme="minorBidi"/>
+                <w:lang w:eastAsia="en-US"/>
+              </w:rPr>
+              <w:t xml:space="preserve"> </w:t>
+            </w:r>
+            <w:proofErr w:type="spellStart"/>
+            <w:r>
+              <w:rPr>
+                <w:rFonts w:asciiTheme="majorHAnsi" w:eastAsiaTheme="minorHAnsi" w:hAnsiTheme="majorHAnsi" w:cstheme="minorBidi"/>
+                <w:lang w:eastAsia="en-US"/>
+              </w:rPr>
+              <w:t>Srinivasa</w:t>
+            </w:r>
+            <w:proofErr w:type="spellEnd"/>
           </w:p>
         </w:tc>
         <w:tc>
@@ -3065,6 +3280,13 @@
                 <w:lang w:eastAsia="en-US"/>
               </w:rPr>
             </w:pPr>
+            <w:r>
+              <w:rPr>
+                <w:rFonts w:asciiTheme="majorHAnsi" w:eastAsiaTheme="minorHAnsi" w:hAnsiTheme="majorHAnsi" w:cstheme="minorBidi"/>
+                <w:lang w:eastAsia="en-US"/>
+              </w:rPr>
+              <w:t>2/21/2012</w:t>
+            </w:r>
           </w:p>
         </w:tc>
         <w:tc>
@@ -3078,6 +3300,13 @@
                 <w:lang w:eastAsia="en-US"/>
               </w:rPr>
             </w:pPr>
+            <w:r>
+              <w:rPr>
+                <w:rFonts w:asciiTheme="majorHAnsi" w:eastAsiaTheme="minorHAnsi" w:hAnsiTheme="majorHAnsi" w:cstheme="minorBidi"/>
+                <w:lang w:eastAsia="en-US"/>
+              </w:rPr>
+              <w:t>Not Started</w:t>
+            </w:r>
           </w:p>
         </w:tc>
       </w:tr>
@@ -3089,7 +3318,11 @@
           <w:tcPr>
             <w:tcW w:w="810" w:type="dxa"/>
           </w:tcPr>
-          <w:p/>
+          <w:p>
+            <w:r>
+              <w:t>33</w:t>
+            </w:r>
+          </w:p>
         </w:tc>
         <w:tc>
           <w:tcPr>
@@ -3102,6 +3335,29 @@
                 <w:lang w:eastAsia="en-US"/>
               </w:rPr>
             </w:pPr>
+            <w:r>
+              <w:rPr>
+                <w:rFonts w:asciiTheme="majorHAnsi" w:eastAsiaTheme="minorHAnsi" w:hAnsiTheme="majorHAnsi" w:cstheme="minorBidi"/>
+                <w:lang w:eastAsia="en-US"/>
+              </w:rPr>
+              <w:t xml:space="preserve">Submit ticket for </w:t>
+            </w:r>
+            <w:proofErr w:type="spellStart"/>
+            <w:r>
+              <w:rPr>
+                <w:rFonts w:asciiTheme="majorHAnsi" w:eastAsiaTheme="minorHAnsi" w:hAnsiTheme="majorHAnsi" w:cstheme="minorBidi"/>
+                <w:lang w:eastAsia="en-US"/>
+              </w:rPr>
+              <w:t>BDALite</w:t>
+            </w:r>
+            <w:proofErr w:type="spellEnd"/>
+            <w:r>
+              <w:rPr>
+                <w:rFonts w:asciiTheme="majorHAnsi" w:eastAsiaTheme="minorHAnsi" w:hAnsiTheme="majorHAnsi" w:cstheme="minorBidi"/>
+                <w:lang w:eastAsia="en-US"/>
+              </w:rPr>
+              <w:t xml:space="preserve"> configuration on the new STAGE tier</w:t>
+            </w:r>
           </w:p>
         </w:tc>
         <w:tc>
@@ -3115,6 +3371,31 @@
                 <w:lang w:eastAsia="en-US"/>
               </w:rPr>
             </w:pPr>
+            <w:proofErr w:type="spellStart"/>
+            <w:r>
+              <w:rPr>
+                <w:rFonts w:asciiTheme="majorHAnsi" w:eastAsiaTheme="minorHAnsi" w:hAnsiTheme="majorHAnsi" w:cstheme="minorBidi"/>
+                <w:lang w:eastAsia="en-US"/>
+              </w:rPr>
+              <w:t>Rashmi</w:t>
+            </w:r>
+            <w:proofErr w:type="spellEnd"/>
+            <w:r>
+              <w:rPr>
+                <w:rFonts w:asciiTheme="majorHAnsi" w:eastAsiaTheme="minorHAnsi" w:hAnsiTheme="majorHAnsi" w:cstheme="minorBidi"/>
+                <w:lang w:eastAsia="en-US"/>
+              </w:rPr>
+              <w:t xml:space="preserve"> </w:t>
+            </w:r>
+            <w:proofErr w:type="spellStart"/>
+            <w:r>
+              <w:rPr>
+                <w:rFonts w:asciiTheme="majorHAnsi" w:eastAsiaTheme="minorHAnsi" w:hAnsiTheme="majorHAnsi" w:cstheme="minorBidi"/>
+                <w:lang w:eastAsia="en-US"/>
+              </w:rPr>
+              <w:t>Srinivasa</w:t>
+            </w:r>
+            <w:proofErr w:type="spellEnd"/>
           </w:p>
         </w:tc>
         <w:tc>
@@ -3128,6 +3409,13 @@
                 <w:lang w:eastAsia="en-US"/>
               </w:rPr>
             </w:pPr>
+            <w:r>
+              <w:rPr>
+                <w:rFonts w:asciiTheme="majorHAnsi" w:eastAsiaTheme="minorHAnsi" w:hAnsiTheme="majorHAnsi" w:cstheme="minorBidi"/>
+                <w:lang w:eastAsia="en-US"/>
+              </w:rPr>
+              <w:t>2/21/2012</w:t>
+            </w:r>
           </w:p>
         </w:tc>
         <w:tc>
@@ -3141,6 +3429,13 @@
                 <w:lang w:eastAsia="en-US"/>
               </w:rPr>
             </w:pPr>
+            <w:r>
+              <w:rPr>
+                <w:rFonts w:asciiTheme="majorHAnsi" w:eastAsiaTheme="minorHAnsi" w:hAnsiTheme="majorHAnsi" w:cstheme="minorBidi"/>
+                <w:lang w:eastAsia="en-US"/>
+              </w:rPr>
+              <w:t>Not Started</w:t>
+            </w:r>
           </w:p>
         </w:tc>
       </w:tr>

</xml_diff>